<commit_message>
ferdig oppgave 7 +
</commit_message>
<xml_diff>
--- a/test.docx
+++ b/test.docx
@@ -18,6 +18,122 @@
         <w:t>hei</w:t>
       </w:r>
     </w:p>
+    <w:tbl>
+      <w:tblPr>
+        <w:tblBorders>
+          <w:top w:val="single" w:sz="4" w:space="0" w:color="auto"/>
+          <w:left w:val="single" w:sz="4" w:space="0" w:color="auto"/>
+          <w:bottom w:val="single" w:sz="4" w:space="0" w:color="auto"/>
+          <w:right w:val="single" w:sz="4" w:space="0" w:color="auto"/>
+          <w:insideH w:val="single" w:sz="4" w:space="0" w:color="auto"/>
+          <w:insideV w:val="single" w:sz="4" w:space="0" w:color="auto"/>
+        </w:tblBorders>
+        <w:tblCellMar>
+          <w:left w:w="108" w:type="dxa"/>
+          <w:right w:w="108" w:type="dxa"/>
+        </w:tblCellMar>
+      </w:tblPr>
+      <w:tblGrid>
+        <w:gridCol w:w="246"/>
+        <w:gridCol w:w="246"/>
+        <w:gridCol w:w="246"/>
+      </w:tblGrid>
+      <w:tr>
+        <w:tblPrEx>
+          <w:tblBorders>
+            <w:top w:val="single" w:sz="4" w:space="0" w:color="auto"/>
+            <w:left w:val="single" w:sz="4" w:space="0" w:color="auto"/>
+            <w:bottom w:val="single" w:sz="4" w:space="0" w:color="auto"/>
+            <w:right w:val="single" w:sz="4" w:space="0" w:color="auto"/>
+            <w:insideH w:val="single" w:sz="4" w:space="0" w:color="auto"/>
+            <w:insideV w:val="single" w:sz="4" w:space="0" w:color="auto"/>
+          </w:tblBorders>
+          <w:tblCellMar>
+            <w:left w:w="108" w:type="dxa"/>
+            <w:right w:w="108" w:type="dxa"/>
+          </w:tblCellMar>
+        </w:tblPrEx>
+        <w:tc>
+          <w:tcPr>
+            <w:vAlign w:val="center"/>
+          </w:tcPr>
+          <w:p>
+            <w:r>
+              <w:t xml:space="preserve">Wins </w:t>
+            </w:r>
+          </w:p>
+        </w:tc>
+        <w:tc>
+          <w:tcPr>
+            <w:vAlign w:val="center"/>
+          </w:tcPr>
+          <w:p>
+            <w:r>
+              <w:t>Lose</w:t>
+            </w:r>
+          </w:p>
+        </w:tc>
+        <w:tc>
+          <w:tcPr>
+            <w:vAlign w:val="center"/>
+          </w:tcPr>
+          <w:p>
+            <w:r>
+              <w:t>Remi</w:t>
+            </w:r>
+          </w:p>
+        </w:tc>
+      </w:tr>
+      <w:tr>
+        <w:tblPrEx>
+          <w:tblW w:w="5000" w:type="pct"/>
+          <w:tblCellMar>
+            <w:left w:w="108" w:type="dxa"/>
+            <w:right w:w="108" w:type="dxa"/>
+          </w:tblCellMar>
+        </w:tblPrEx>
+        <w:trPr>
+          <w:trHeight w:hRule="exact" w:val="2000"/>
+        </w:trPr>
+        <w:tc>
+          <w:tcPr>
+            <w:textDirection w:val="lrTb"/>
+            <w:vAlign w:val="center"/>
+          </w:tcPr>
+          <w:p>
+            <w:r>
+              <w:t>704</w:t>
+            </w:r>
+          </w:p>
+          <w:p/>
+        </w:tc>
+        <w:tc>
+          <w:tcPr>
+            <w:textDirection w:val="lrTb"/>
+            <w:vAlign w:val="center"/>
+          </w:tcPr>
+          <w:p>
+            <w:r>
+              <w:t>296</w:t>
+            </w:r>
+          </w:p>
+          <w:p/>
+        </w:tc>
+        <w:tc>
+          <w:tcPr>
+            <w:textDirection w:val="lrTb"/>
+            <w:vAlign w:val="center"/>
+          </w:tcPr>
+          <w:p>
+            <w:r>
+              <w:t>1600</w:t>
+            </w:r>
+          </w:p>
+          <w:p/>
+        </w:tc>
+      </w:tr>
+    </w:tbl>
+    <w:p/>
     <w:sectPr>
       <w:headerReference w:type="default" r:id="rId4"/>
       <w:footerReference w:type="default" r:id="rId5"/>

</xml_diff>

<commit_message>
startet på Task 8
Co-authored-by: ylvafossan <ylvafossan@users.noreply.github.com>
</commit_message>
<xml_diff>
--- a/test.docx
+++ b/test.docx
@@ -15,7 +15,7 @@
     </w:p>
     <w:p>
       <w:r>
-        <w:t>hei</w:t>
+        <w:t xml:space="preserve">This is a overview of wins, losses and remis for the StockFish: </w:t>
       </w:r>
     </w:p>
     <w:tbl>
@@ -79,7 +79,7 @@
           </w:tcPr>
           <w:p>
             <w:r>
-              <w:t>Remi</w:t>
+              <w:t>Remis</w:t>
             </w:r>
           </w:p>
         </w:tc>

</xml_diff>